<commit_message>
Viết thêm phần Proposed System, bổ sung reason chọn Scrum model và pros & cons của Scrum với hệ thống đang làm
</commit_message>
<xml_diff>
--- a/Document/Report/CP-RP02-SmartGarden.docx
+++ b/Document/Report/CP-RP02-SmartGarden.docx
@@ -1017,36 +1017,74 @@
         <w:jc w:val="both"/>
         <w:rPr>
           <w:rFonts w:ascii="Times New Roman" w:hAnsi="Times New Roman" w:cs="Times New Roman"/>
-          <w:color w:val="FF0000"/>
-          <w:sz w:val="24"/>
-          <w:szCs w:val="24"/>
-        </w:rPr>
-      </w:pPr>
-      <w:r>
-        <w:rPr>
-          <w:rFonts w:ascii="Times New Roman" w:hAnsi="Times New Roman" w:cs="Times New Roman"/>
-          <w:sz w:val="24"/>
-          <w:szCs w:val="24"/>
-        </w:rPr>
-        <w:t xml:space="preserve"> </w:t>
-      </w:r>
-      <w:r>
-        <w:rPr>
-          <w:rFonts w:ascii="Times New Roman" w:hAnsi="Times New Roman" w:cs="Times New Roman"/>
-          <w:color w:val="FF0000"/>
-          <w:sz w:val="24"/>
-          <w:szCs w:val="24"/>
-        </w:rPr>
-        <w:t xml:space="preserve">- </w:t>
-      </w:r>
-      <w:r>
-        <w:rPr>
-          <w:rFonts w:ascii="Times New Roman" w:hAnsi="Times New Roman" w:cs="Times New Roman"/>
-          <w:color w:val="FF0000"/>
-          <w:sz w:val="24"/>
-          <w:szCs w:val="24"/>
-        </w:rPr>
-        <w:t>According above purpose, we chosen a microcontroller which is…. This microcontroller have…. We can learn more about… We want to challenge…. We want to make a deep research on….</w:t>
+          <w:color w:val="000000" w:themeColor="text1"/>
+          <w:sz w:val="24"/>
+          <w:szCs w:val="24"/>
+        </w:rPr>
+      </w:pPr>
+      <w:r>
+        <w:rPr>
+          <w:rFonts w:ascii="Times New Roman" w:hAnsi="Times New Roman" w:cs="Times New Roman"/>
+          <w:color w:val="000000" w:themeColor="text1"/>
+          <w:sz w:val="24"/>
+          <w:szCs w:val="24"/>
+        </w:rPr>
+        <w:t xml:space="preserve"> - </w:t>
+      </w:r>
+      <w:r>
+        <w:rPr>
+          <w:rFonts w:ascii="Times New Roman" w:hAnsi="Times New Roman" w:cs="Times New Roman"/>
+          <w:color w:val="000000" w:themeColor="text1"/>
+          <w:sz w:val="24"/>
+          <w:szCs w:val="24"/>
+        </w:rPr>
+        <w:t xml:space="preserve">According </w:t>
+      </w:r>
+      <w:r>
+        <w:rPr>
+          <w:rFonts w:ascii="Times New Roman" w:hAnsi="Times New Roman" w:cs="Times New Roman"/>
+          <w:color w:val="000000" w:themeColor="text1"/>
+          <w:sz w:val="24"/>
+          <w:szCs w:val="24"/>
+        </w:rPr>
+        <w:t>research of sensors</w:t>
+      </w:r>
+      <w:r>
+        <w:rPr>
+          <w:rFonts w:ascii="Times New Roman" w:hAnsi="Times New Roman" w:cs="Times New Roman"/>
+          <w:color w:val="000000" w:themeColor="text1"/>
+          <w:sz w:val="24"/>
+          <w:szCs w:val="24"/>
+        </w:rPr>
+        <w:t xml:space="preserve">, we </w:t>
+      </w:r>
+      <w:r>
+        <w:rPr>
+          <w:rFonts w:ascii="Times New Roman" w:hAnsi="Times New Roman" w:cs="Times New Roman"/>
+          <w:color w:val="000000" w:themeColor="text1"/>
+          <w:sz w:val="24"/>
+          <w:szCs w:val="24"/>
+        </w:rPr>
+        <w:t>have to choose a microcontroller which can communicate with all particular sensors so it must have more than one interface such as I</w:t>
+      </w:r>
+      <w:r>
+        <w:rPr>
+          <w:rFonts w:ascii="Times New Roman" w:hAnsi="Times New Roman" w:cs="Times New Roman"/>
+          <w:color w:val="000000" w:themeColor="text1"/>
+          <w:sz w:val="24"/>
+          <w:szCs w:val="24"/>
+          <w:vertAlign w:val="superscript"/>
+        </w:rPr>
+        <w:t>2</w:t>
+      </w:r>
+      <w:r>
+        <w:rPr>
+          <w:rFonts w:ascii="Times New Roman" w:hAnsi="Times New Roman" w:cs="Times New Roman"/>
+          <w:color w:val="000000" w:themeColor="text1"/>
+          <w:sz w:val="24"/>
+          <w:szCs w:val="24"/>
+        </w:rPr>
+        <w:t>C, UART… To reduce complicated of wires in garden when deploy system, the microcontroller must have wireless or RF connection.</w:t>
       </w:r>
     </w:p>
     <w:p>
@@ -1060,381 +1098,102 @@
         <w:jc w:val="both"/>
         <w:rPr>
           <w:rFonts w:ascii="Times New Roman" w:hAnsi="Times New Roman" w:cs="Times New Roman"/>
-          <w:sz w:val="24"/>
-          <w:szCs w:val="24"/>
-        </w:rPr>
-      </w:pPr>
-      <w:proofErr w:type="spellStart"/>
-      <w:r>
-        <w:rPr>
-          <w:rFonts w:ascii="Times New Roman" w:hAnsi="Times New Roman" w:cs="Times New Roman"/>
-          <w:color w:val="FF0000"/>
-          <w:sz w:val="24"/>
-          <w:szCs w:val="24"/>
-        </w:rPr>
-        <w:t>Đủ</w:t>
-      </w:r>
-      <w:proofErr w:type="spellEnd"/>
-      <w:r>
-        <w:rPr>
-          <w:rFonts w:ascii="Times New Roman" w:hAnsi="Times New Roman" w:cs="Times New Roman"/>
-          <w:color w:val="FF0000"/>
-          <w:sz w:val="24"/>
-          <w:szCs w:val="24"/>
-        </w:rPr>
-        <w:t xml:space="preserve"> </w:t>
-      </w:r>
-      <w:proofErr w:type="spellStart"/>
-      <w:r>
-        <w:rPr>
-          <w:rFonts w:ascii="Times New Roman" w:hAnsi="Times New Roman" w:cs="Times New Roman"/>
-          <w:color w:val="FF0000"/>
-          <w:sz w:val="24"/>
-          <w:szCs w:val="24"/>
-        </w:rPr>
-        <w:t>khả</w:t>
-      </w:r>
-      <w:proofErr w:type="spellEnd"/>
-      <w:r>
-        <w:rPr>
-          <w:rFonts w:ascii="Times New Roman" w:hAnsi="Times New Roman" w:cs="Times New Roman"/>
-          <w:color w:val="FF0000"/>
-          <w:sz w:val="24"/>
-          <w:szCs w:val="24"/>
-        </w:rPr>
-        <w:t xml:space="preserve"> </w:t>
-      </w:r>
-      <w:proofErr w:type="spellStart"/>
-      <w:r>
-        <w:rPr>
-          <w:rFonts w:ascii="Times New Roman" w:hAnsi="Times New Roman" w:cs="Times New Roman"/>
-          <w:color w:val="FF0000"/>
-          <w:sz w:val="24"/>
-          <w:szCs w:val="24"/>
-        </w:rPr>
-        <w:t>năng</w:t>
-      </w:r>
-      <w:proofErr w:type="spellEnd"/>
-      <w:r>
-        <w:rPr>
-          <w:rFonts w:ascii="Times New Roman" w:hAnsi="Times New Roman" w:cs="Times New Roman"/>
-          <w:color w:val="FF0000"/>
-          <w:sz w:val="24"/>
-          <w:szCs w:val="24"/>
-        </w:rPr>
-        <w:t xml:space="preserve"> </w:t>
-      </w:r>
-      <w:proofErr w:type="spellStart"/>
-      <w:r>
-        <w:rPr>
-          <w:rFonts w:ascii="Times New Roman" w:hAnsi="Times New Roman" w:cs="Times New Roman"/>
-          <w:color w:val="FF0000"/>
-          <w:sz w:val="24"/>
-          <w:szCs w:val="24"/>
-        </w:rPr>
-        <w:t>xử</w:t>
-      </w:r>
-      <w:proofErr w:type="spellEnd"/>
-      <w:r>
-        <w:rPr>
-          <w:rFonts w:ascii="Times New Roman" w:hAnsi="Times New Roman" w:cs="Times New Roman"/>
-          <w:color w:val="FF0000"/>
-          <w:sz w:val="24"/>
-          <w:szCs w:val="24"/>
-        </w:rPr>
-        <w:t xml:space="preserve"> </w:t>
-      </w:r>
-      <w:proofErr w:type="spellStart"/>
-      <w:r>
-        <w:rPr>
-          <w:rFonts w:ascii="Times New Roman" w:hAnsi="Times New Roman" w:cs="Times New Roman"/>
-          <w:color w:val="FF0000"/>
-          <w:sz w:val="24"/>
-          <w:szCs w:val="24"/>
-        </w:rPr>
-        <w:t>lý</w:t>
-      </w:r>
-      <w:proofErr w:type="spellEnd"/>
-      <w:r>
-        <w:rPr>
-          <w:rFonts w:ascii="Times New Roman" w:hAnsi="Times New Roman" w:cs="Times New Roman"/>
-          <w:color w:val="FF0000"/>
-          <w:sz w:val="24"/>
-          <w:szCs w:val="24"/>
-        </w:rPr>
-        <w:t xml:space="preserve"> </w:t>
-      </w:r>
-      <w:proofErr w:type="spellStart"/>
-      <w:r>
-        <w:rPr>
-          <w:rFonts w:ascii="Times New Roman" w:hAnsi="Times New Roman" w:cs="Times New Roman"/>
-          <w:color w:val="FF0000"/>
-          <w:sz w:val="24"/>
-          <w:szCs w:val="24"/>
-        </w:rPr>
-        <w:t>các</w:t>
-      </w:r>
-      <w:proofErr w:type="spellEnd"/>
-      <w:r>
-        <w:rPr>
-          <w:rFonts w:ascii="Times New Roman" w:hAnsi="Times New Roman" w:cs="Times New Roman"/>
-          <w:color w:val="FF0000"/>
-          <w:sz w:val="24"/>
-          <w:szCs w:val="24"/>
-        </w:rPr>
-        <w:t xml:space="preserve"> </w:t>
-      </w:r>
-      <w:proofErr w:type="spellStart"/>
-      <w:r>
-        <w:rPr>
-          <w:rFonts w:ascii="Times New Roman" w:hAnsi="Times New Roman" w:cs="Times New Roman"/>
-          <w:color w:val="FF0000"/>
-          <w:sz w:val="24"/>
-          <w:szCs w:val="24"/>
-        </w:rPr>
-        <w:t>thông</w:t>
-      </w:r>
-      <w:proofErr w:type="spellEnd"/>
-      <w:r>
-        <w:rPr>
-          <w:rFonts w:ascii="Times New Roman" w:hAnsi="Times New Roman" w:cs="Times New Roman"/>
-          <w:color w:val="FF0000"/>
-          <w:sz w:val="24"/>
-          <w:szCs w:val="24"/>
-        </w:rPr>
-        <w:t xml:space="preserve"> tin </w:t>
-      </w:r>
-      <w:proofErr w:type="spellStart"/>
-      <w:r>
-        <w:rPr>
-          <w:rFonts w:ascii="Times New Roman" w:hAnsi="Times New Roman" w:cs="Times New Roman"/>
-          <w:color w:val="FF0000"/>
-          <w:sz w:val="24"/>
-          <w:szCs w:val="24"/>
-        </w:rPr>
-        <w:t>nhận</w:t>
-      </w:r>
-      <w:proofErr w:type="spellEnd"/>
-      <w:r>
-        <w:rPr>
-          <w:rFonts w:ascii="Times New Roman" w:hAnsi="Times New Roman" w:cs="Times New Roman"/>
-          <w:color w:val="FF0000"/>
-          <w:sz w:val="24"/>
-          <w:szCs w:val="24"/>
-        </w:rPr>
-        <w:t xml:space="preserve"> </w:t>
-      </w:r>
-      <w:proofErr w:type="spellStart"/>
-      <w:r>
-        <w:rPr>
-          <w:rFonts w:ascii="Times New Roman" w:hAnsi="Times New Roman" w:cs="Times New Roman"/>
-          <w:color w:val="FF0000"/>
-          <w:sz w:val="24"/>
-          <w:szCs w:val="24"/>
-        </w:rPr>
-        <w:t>được</w:t>
-      </w:r>
-      <w:proofErr w:type="spellEnd"/>
-      <w:r>
-        <w:rPr>
-          <w:rFonts w:ascii="Times New Roman" w:hAnsi="Times New Roman" w:cs="Times New Roman"/>
-          <w:color w:val="FF0000"/>
-          <w:sz w:val="24"/>
-          <w:szCs w:val="24"/>
-        </w:rPr>
-        <w:t xml:space="preserve"> </w:t>
-      </w:r>
-      <w:proofErr w:type="spellStart"/>
-      <w:r>
-        <w:rPr>
-          <w:rFonts w:ascii="Times New Roman" w:hAnsi="Times New Roman" w:cs="Times New Roman"/>
-          <w:color w:val="FF0000"/>
-          <w:sz w:val="24"/>
-          <w:szCs w:val="24"/>
-        </w:rPr>
-        <w:t>từ</w:t>
-      </w:r>
-      <w:proofErr w:type="spellEnd"/>
-      <w:r>
-        <w:rPr>
-          <w:rFonts w:ascii="Times New Roman" w:hAnsi="Times New Roman" w:cs="Times New Roman"/>
-          <w:color w:val="FF0000"/>
-          <w:sz w:val="24"/>
-          <w:szCs w:val="24"/>
-        </w:rPr>
-        <w:t xml:space="preserve"> </w:t>
-      </w:r>
-      <w:proofErr w:type="spellStart"/>
-      <w:r>
-        <w:rPr>
-          <w:rFonts w:ascii="Times New Roman" w:hAnsi="Times New Roman" w:cs="Times New Roman"/>
-          <w:color w:val="FF0000"/>
-          <w:sz w:val="24"/>
-          <w:szCs w:val="24"/>
-        </w:rPr>
-        <w:t>các</w:t>
-      </w:r>
-      <w:proofErr w:type="spellEnd"/>
-      <w:r>
-        <w:rPr>
-          <w:rFonts w:ascii="Times New Roman" w:hAnsi="Times New Roman" w:cs="Times New Roman"/>
-          <w:color w:val="FF0000"/>
-          <w:sz w:val="24"/>
-          <w:szCs w:val="24"/>
-        </w:rPr>
-        <w:t xml:space="preserve"> sensor, </w:t>
-      </w:r>
-      <w:proofErr w:type="spellStart"/>
-      <w:r>
-        <w:rPr>
-          <w:rFonts w:ascii="Times New Roman" w:hAnsi="Times New Roman" w:cs="Times New Roman"/>
-          <w:color w:val="FF0000"/>
-          <w:sz w:val="24"/>
-          <w:szCs w:val="24"/>
-        </w:rPr>
-        <w:t>tích</w:t>
-      </w:r>
-      <w:proofErr w:type="spellEnd"/>
-      <w:r>
-        <w:rPr>
-          <w:rFonts w:ascii="Times New Roman" w:hAnsi="Times New Roman" w:cs="Times New Roman"/>
-          <w:color w:val="FF0000"/>
-          <w:sz w:val="24"/>
-          <w:szCs w:val="24"/>
-        </w:rPr>
-        <w:t xml:space="preserve"> </w:t>
-      </w:r>
-      <w:proofErr w:type="spellStart"/>
-      <w:r>
-        <w:rPr>
-          <w:rFonts w:ascii="Times New Roman" w:hAnsi="Times New Roman" w:cs="Times New Roman"/>
-          <w:color w:val="FF0000"/>
-          <w:sz w:val="24"/>
-          <w:szCs w:val="24"/>
-        </w:rPr>
-        <w:t>hợp</w:t>
-      </w:r>
-      <w:proofErr w:type="spellEnd"/>
-      <w:r>
-        <w:rPr>
-          <w:rFonts w:ascii="Times New Roman" w:hAnsi="Times New Roman" w:cs="Times New Roman"/>
-          <w:color w:val="FF0000"/>
-          <w:sz w:val="24"/>
-          <w:szCs w:val="24"/>
-        </w:rPr>
-        <w:t xml:space="preserve"> </w:t>
-      </w:r>
-      <w:proofErr w:type="spellStart"/>
-      <w:r>
-        <w:rPr>
-          <w:rFonts w:ascii="Times New Roman" w:hAnsi="Times New Roman" w:cs="Times New Roman"/>
-          <w:color w:val="FF0000"/>
-          <w:sz w:val="24"/>
-          <w:szCs w:val="24"/>
-        </w:rPr>
-        <w:t>bộ</w:t>
-      </w:r>
-      <w:proofErr w:type="spellEnd"/>
-      <w:r>
-        <w:rPr>
-          <w:rFonts w:ascii="Times New Roman" w:hAnsi="Times New Roman" w:cs="Times New Roman"/>
-          <w:color w:val="FF0000"/>
-          <w:sz w:val="24"/>
-          <w:szCs w:val="24"/>
-        </w:rPr>
-        <w:t xml:space="preserve"> RF core, </w:t>
-      </w:r>
-      <w:proofErr w:type="spellStart"/>
-      <w:r>
-        <w:rPr>
-          <w:rFonts w:ascii="Times New Roman" w:hAnsi="Times New Roman" w:cs="Times New Roman"/>
-          <w:color w:val="FF0000"/>
-          <w:sz w:val="24"/>
-          <w:szCs w:val="24"/>
-        </w:rPr>
-        <w:t>có</w:t>
-      </w:r>
-      <w:proofErr w:type="spellEnd"/>
-      <w:r>
-        <w:rPr>
-          <w:rFonts w:ascii="Times New Roman" w:hAnsi="Times New Roman" w:cs="Times New Roman"/>
-          <w:color w:val="FF0000"/>
-          <w:sz w:val="24"/>
-          <w:szCs w:val="24"/>
-        </w:rPr>
-        <w:t xml:space="preserve"> </w:t>
-      </w:r>
-      <w:proofErr w:type="spellStart"/>
-      <w:r>
-        <w:rPr>
-          <w:rFonts w:ascii="Times New Roman" w:hAnsi="Times New Roman" w:cs="Times New Roman"/>
-          <w:color w:val="FF0000"/>
-          <w:sz w:val="24"/>
-          <w:szCs w:val="24"/>
-        </w:rPr>
-        <w:t>nhiều</w:t>
-      </w:r>
-      <w:proofErr w:type="spellEnd"/>
-      <w:r>
-        <w:rPr>
-          <w:rFonts w:ascii="Times New Roman" w:hAnsi="Times New Roman" w:cs="Times New Roman"/>
-          <w:color w:val="FF0000"/>
-          <w:sz w:val="24"/>
-          <w:szCs w:val="24"/>
-        </w:rPr>
-        <w:t xml:space="preserve"> </w:t>
-      </w:r>
-      <w:proofErr w:type="spellStart"/>
-      <w:r>
-        <w:rPr>
-          <w:rFonts w:ascii="Times New Roman" w:hAnsi="Times New Roman" w:cs="Times New Roman"/>
-          <w:color w:val="FF0000"/>
-          <w:sz w:val="24"/>
-          <w:szCs w:val="24"/>
-        </w:rPr>
-        <w:t>chuẩn</w:t>
-      </w:r>
-      <w:proofErr w:type="spellEnd"/>
-      <w:r>
-        <w:rPr>
-          <w:rFonts w:ascii="Times New Roman" w:hAnsi="Times New Roman" w:cs="Times New Roman"/>
-          <w:color w:val="FF0000"/>
-          <w:sz w:val="24"/>
-          <w:szCs w:val="24"/>
-        </w:rPr>
-        <w:t xml:space="preserve"> </w:t>
-      </w:r>
-      <w:proofErr w:type="spellStart"/>
-      <w:r>
-        <w:rPr>
-          <w:rFonts w:ascii="Times New Roman" w:hAnsi="Times New Roman" w:cs="Times New Roman"/>
-          <w:color w:val="FF0000"/>
-          <w:sz w:val="24"/>
-          <w:szCs w:val="24"/>
-        </w:rPr>
-        <w:t>giao</w:t>
-      </w:r>
-      <w:proofErr w:type="spellEnd"/>
-      <w:r>
-        <w:rPr>
-          <w:rFonts w:ascii="Times New Roman" w:hAnsi="Times New Roman" w:cs="Times New Roman"/>
-          <w:color w:val="FF0000"/>
-          <w:sz w:val="24"/>
-          <w:szCs w:val="24"/>
-        </w:rPr>
-        <w:t xml:space="preserve"> </w:t>
-      </w:r>
-      <w:proofErr w:type="spellStart"/>
-      <w:r>
-        <w:rPr>
-          <w:rFonts w:ascii="Times New Roman" w:hAnsi="Times New Roman" w:cs="Times New Roman"/>
-          <w:color w:val="FF0000"/>
-          <w:sz w:val="24"/>
-          <w:szCs w:val="24"/>
-        </w:rPr>
-        <w:t>tiếp</w:t>
-      </w:r>
-      <w:proofErr w:type="spellEnd"/>
+          <w:color w:val="000000" w:themeColor="text1"/>
+          <w:sz w:val="24"/>
+          <w:szCs w:val="24"/>
+        </w:rPr>
+      </w:pPr>
+      <w:r>
+        <w:rPr>
+          <w:rFonts w:ascii="Times New Roman" w:hAnsi="Times New Roman" w:cs="Times New Roman"/>
+          <w:color w:val="000000" w:themeColor="text1"/>
+          <w:sz w:val="24"/>
+          <w:szCs w:val="24"/>
+        </w:rPr>
+        <w:t xml:space="preserve"> - According above reasons, we chosen MCU CC1310 Launchpad which use ARM-Cortex M3 microcontroller. </w:t>
+      </w:r>
+      <w:r>
+        <w:rPr>
+          <w:rFonts w:ascii="Times New Roman" w:hAnsi="Times New Roman" w:cs="Times New Roman"/>
+          <w:color w:val="000000" w:themeColor="text1"/>
+          <w:sz w:val="24"/>
+          <w:szCs w:val="24"/>
+        </w:rPr>
+        <w:t xml:space="preserve">This MCU have two interfaces: </w:t>
+      </w:r>
+      <w:r>
+        <w:rPr>
+          <w:rFonts w:ascii="Times New Roman" w:hAnsi="Times New Roman" w:cs="Times New Roman"/>
+          <w:color w:val="000000" w:themeColor="text1"/>
+          <w:sz w:val="24"/>
+          <w:szCs w:val="24"/>
+        </w:rPr>
+        <w:t>I</w:t>
+      </w:r>
+      <w:r>
+        <w:rPr>
+          <w:rFonts w:ascii="Times New Roman" w:hAnsi="Times New Roman" w:cs="Times New Roman"/>
+          <w:color w:val="000000" w:themeColor="text1"/>
+          <w:sz w:val="24"/>
+          <w:szCs w:val="24"/>
+          <w:vertAlign w:val="superscript"/>
+        </w:rPr>
+        <w:t>2</w:t>
+      </w:r>
+      <w:r>
+        <w:rPr>
+          <w:rFonts w:ascii="Times New Roman" w:hAnsi="Times New Roman" w:cs="Times New Roman"/>
+          <w:color w:val="000000" w:themeColor="text1"/>
+          <w:sz w:val="24"/>
+          <w:szCs w:val="24"/>
+        </w:rPr>
+        <w:t>C and UART</w:t>
+      </w:r>
+      <w:r>
+        <w:rPr>
+          <w:rFonts w:ascii="Times New Roman" w:hAnsi="Times New Roman" w:cs="Times New Roman"/>
+          <w:color w:val="000000" w:themeColor="text1"/>
+          <w:sz w:val="24"/>
+          <w:szCs w:val="24"/>
+        </w:rPr>
+        <w:t xml:space="preserve"> which</w:t>
+      </w:r>
+      <w:r>
+        <w:rPr>
+          <w:rFonts w:ascii="Times New Roman" w:hAnsi="Times New Roman" w:cs="Times New Roman"/>
+          <w:color w:val="000000" w:themeColor="text1"/>
+          <w:sz w:val="24"/>
+          <w:szCs w:val="24"/>
+        </w:rPr>
+        <w:t xml:space="preserve"> are</w:t>
+      </w:r>
+      <w:r>
+        <w:rPr>
+          <w:rFonts w:ascii="Times New Roman" w:hAnsi="Times New Roman" w:cs="Times New Roman"/>
+          <w:color w:val="000000" w:themeColor="text1"/>
+          <w:sz w:val="24"/>
+          <w:szCs w:val="24"/>
+        </w:rPr>
+        <w:t xml:space="preserve"> usually</w:t>
+      </w:r>
+      <w:r>
+        <w:rPr>
+          <w:rFonts w:ascii="Times New Roman" w:hAnsi="Times New Roman" w:cs="Times New Roman"/>
+          <w:color w:val="000000" w:themeColor="text1"/>
+          <w:sz w:val="24"/>
+          <w:szCs w:val="24"/>
+        </w:rPr>
+        <w:t xml:space="preserve"> used in module or kit of sensors</w:t>
+      </w:r>
+      <w:r>
+        <w:rPr>
+          <w:rFonts w:ascii="Times New Roman" w:hAnsi="Times New Roman" w:cs="Times New Roman"/>
+          <w:color w:val="000000" w:themeColor="text1"/>
+          <w:sz w:val="24"/>
+          <w:szCs w:val="24"/>
+        </w:rPr>
+        <w:t xml:space="preserve"> in the market for agriculture. This MCU have a RF core to help communicate with other module via RF connection. A module Wi-Fi can be chosen to connect with MCU to communicate with webserver via Wi-Fi.</w:t>
+      </w:r>
     </w:p>
     <w:p>
       <w:pPr>
@@ -1454,10 +1213,19 @@
       <w:r>
         <w:rPr>
           <w:rFonts w:ascii="Times New Roman" w:hAnsi="Times New Roman" w:cs="Times New Roman"/>
-          <w:sz w:val="24"/>
-          <w:szCs w:val="24"/>
-        </w:rPr>
-        <w:t xml:space="preserve"> - </w:t>
+          <w:color w:val="FF0000"/>
+          <w:sz w:val="24"/>
+          <w:szCs w:val="24"/>
+        </w:rPr>
+        <w:t xml:space="preserve"> </w:t>
+      </w:r>
+      <w:r>
+        <w:rPr>
+          <w:rFonts w:ascii="Times New Roman" w:hAnsi="Times New Roman" w:cs="Times New Roman"/>
+          <w:sz w:val="24"/>
+          <w:szCs w:val="24"/>
+        </w:rPr>
+        <w:t xml:space="preserve">- </w:t>
       </w:r>
       <w:r>
         <w:rPr>
@@ -1778,7 +1546,16 @@
           <w:sz w:val="24"/>
           <w:szCs w:val="24"/>
         </w:rPr>
-        <w:t>condition and period of plant growing. Any received indexes will archive in database. Web service will stored in cloud, user can manage and control the system from any where anytime.</w:t>
+        <w:t xml:space="preserve">condition and period of plant growing. Any received indexes will archive in database. Web </w:t>
+      </w:r>
+      <w:r>
+        <w:rPr>
+          <w:rFonts w:ascii="Times New Roman" w:hAnsi="Times New Roman" w:cs="Times New Roman"/>
+          <w:sz w:val="24"/>
+          <w:szCs w:val="24"/>
+        </w:rPr>
+        <w:lastRenderedPageBreak/>
+        <w:t>service will stored in cloud, user can manage and control the system from any where anytime.</w:t>
       </w:r>
     </w:p>
     <w:p>
@@ -1855,7 +1632,6 @@
           <w:sz w:val="24"/>
           <w:szCs w:val="24"/>
         </w:rPr>
-        <w:lastRenderedPageBreak/>
         <w:t>User manage the system through an application on mobile. They can get all information from database via web service. This application allow user to</w:t>
       </w:r>
       <w:r>
@@ -1922,7 +1698,7 @@
           <w:lang w:eastAsia="ja-JP"/>
         </w:rPr>
         <w:drawing>
-          <wp:inline distT="0" distB="0" distL="0" distR="0" wp14:anchorId="5BFF3A68" wp14:editId="697084B1">
+          <wp:inline distT="0" distB="0" distL="0" distR="0" wp14:anchorId="19BBB435" wp14:editId="50FD0488">
             <wp:extent cx="5580380" cy="3193673"/>
             <wp:effectExtent l="0" t="0" r="1270" b="6985"/>
             <wp:docPr id="4" name="Content Placeholder 3"/>
@@ -2793,6 +2569,7 @@
                 <w:b w:val="0"/>
                 <w:u w:val="none"/>
               </w:rPr>
+              <w:lastRenderedPageBreak/>
               <w:t>Component</w:t>
             </w:r>
           </w:p>
@@ -4933,6 +4710,7 @@
           <w:sz w:val="24"/>
           <w:szCs w:val="24"/>
         </w:rPr>
+        <w:lastRenderedPageBreak/>
         <w:t>Spring Tool Suite</w:t>
       </w:r>
       <w:bookmarkEnd w:id="45"/>
@@ -5104,7 +4882,6 @@
           <w:sz w:val="24"/>
           <w:szCs w:val="24"/>
         </w:rPr>
-        <w:lastRenderedPageBreak/>
         <w:t>Trello</w:t>
       </w:r>
     </w:p>
@@ -5257,7 +5034,7 @@
           <w:lang w:eastAsia="ja-JP"/>
         </w:rPr>
         <w:drawing>
-          <wp:anchor distT="0" distB="0" distL="114300" distR="114300" simplePos="0" relativeHeight="251658240" behindDoc="0" locked="0" layoutInCell="1" allowOverlap="1" wp14:anchorId="2A0CEBC3" wp14:editId="4CBD56A1">
+          <wp:anchor distT="0" distB="0" distL="114300" distR="114300" simplePos="0" relativeHeight="251658240" behindDoc="0" locked="0" layoutInCell="1" allowOverlap="1" wp14:anchorId="15A3C6DA" wp14:editId="47104CD2">
             <wp:simplePos x="0" y="0"/>
             <wp:positionH relativeFrom="margin">
               <wp:posOffset>361950</wp:posOffset>
@@ -5378,124 +5155,232 @@
           <w:rPr>
             <w:rStyle w:val="Hyperlink"/>
           </w:rPr>
-          <w:t>https://en.wikipedia.org/wiki/Iterative_and_i</w:t>
-        </w:r>
-        <w:r>
-          <w:rPr>
-            <w:rStyle w:val="Hyperlink"/>
-          </w:rPr>
-          <w:t>n</w:t>
-        </w:r>
-        <w:r>
-          <w:rPr>
-            <w:rStyle w:val="Hyperlink"/>
-          </w:rPr>
-          <w:t>cremental_development</w:t>
+          <w:t>https://en.wikipedia.org/wiki/Iterative_and_incremental_development</w:t>
         </w:r>
       </w:hyperlink>
     </w:p>
     <w:p>
       <w:pPr>
         <w:pStyle w:val="Style1"/>
+        <w:jc w:val="both"/>
         <w:rPr>
           <w:b w:val="0"/>
+          <w:sz w:val="24"/>
+          <w:szCs w:val="24"/>
         </w:rPr>
       </w:pPr>
       <w:bookmarkStart w:id="59" w:name="_Toc416292071"/>
       <w:bookmarkStart w:id="60" w:name="_Toc420592197"/>
       <w:r>
-        <w:t xml:space="preserve">Scrum: </w:t>
-      </w:r>
-      <w:proofErr w:type="spellStart"/>
-      <w:r>
         <w:rPr>
           <w:b w:val="0"/>
-        </w:rPr>
-        <w:t>dễ</w:t>
-      </w:r>
-      <w:proofErr w:type="spellEnd"/>
+          <w:sz w:val="24"/>
+          <w:szCs w:val="24"/>
+        </w:rPr>
+        <w:t xml:space="preserve"> - We use Scrum model, which is </w:t>
+      </w:r>
       <w:r>
         <w:rPr>
           <w:b w:val="0"/>
-        </w:rPr>
-        <w:t xml:space="preserve"> </w:t>
-      </w:r>
-      <w:proofErr w:type="spellStart"/>
+          <w:sz w:val="24"/>
+          <w:szCs w:val="24"/>
+        </w:rPr>
+        <w:t>an iterative and incremental agile software development framework for managing product development</w:t>
+      </w:r>
       <w:r>
         <w:rPr>
           <w:b w:val="0"/>
-        </w:rPr>
-        <w:t>thay</w:t>
-      </w:r>
-      <w:proofErr w:type="spellEnd"/>
-      <w:r>
-        <w:rPr>
-          <w:b w:val="0"/>
-        </w:rPr>
-        <w:t xml:space="preserve"> </w:t>
-      </w:r>
-      <w:proofErr w:type="spellStart"/>
-      <w:r>
-        <w:rPr>
-          <w:b w:val="0"/>
-        </w:rPr>
-        <w:t>đổi</w:t>
-      </w:r>
-      <w:proofErr w:type="spellEnd"/>
-      <w:r>
-        <w:rPr>
-          <w:b w:val="0"/>
-        </w:rPr>
-        <w:t xml:space="preserve">, </w:t>
-      </w:r>
-      <w:proofErr w:type="spellStart"/>
-      <w:r>
-        <w:rPr>
-          <w:b w:val="0"/>
-        </w:rPr>
-        <w:t>dễ</w:t>
-      </w:r>
-      <w:proofErr w:type="spellEnd"/>
-      <w:r>
-        <w:rPr>
-          <w:b w:val="0"/>
-        </w:rPr>
-        <w:t xml:space="preserve"> update </w:t>
-      </w:r>
-      <w:proofErr w:type="spellStart"/>
-      <w:r>
-        <w:rPr>
-          <w:b w:val="0"/>
-        </w:rPr>
-        <w:t>liên</w:t>
-      </w:r>
-      <w:proofErr w:type="spellEnd"/>
-      <w:r>
-        <w:rPr>
-          <w:b w:val="0"/>
-        </w:rPr>
-        <w:t xml:space="preserve"> </w:t>
-      </w:r>
-      <w:proofErr w:type="spellStart"/>
-      <w:r>
-        <w:rPr>
-          <w:b w:val="0"/>
-        </w:rPr>
-        <w:t>tục</w:t>
-      </w:r>
-      <w:proofErr w:type="spellEnd"/>
-      <w:r>
-        <w:rPr>
-          <w:b w:val="0"/>
-        </w:rPr>
-        <w:t xml:space="preserve"> requirement</w:t>
+          <w:sz w:val="24"/>
+          <w:szCs w:val="24"/>
+        </w:rPr>
+        <w:t>, to develop this project. We apply customized this model because follow reasons:</w:t>
       </w:r>
     </w:p>
     <w:p>
       <w:pPr>
         <w:pStyle w:val="Style1"/>
-      </w:pPr>
-      <w:r>
+        <w:ind w:left="720"/>
+        <w:rPr>
+          <w:b w:val="0"/>
+          <w:sz w:val="24"/>
+          <w:szCs w:val="24"/>
+        </w:rPr>
+      </w:pPr>
+      <w:r>
+        <w:rPr>
+          <w:b w:val="0"/>
+          <w:i/>
+          <w:sz w:val="24"/>
+          <w:szCs w:val="24"/>
+        </w:rPr>
+        <w:t xml:space="preserve">Easy to change: </w:t>
+      </w:r>
+      <w:r>
+        <w:rPr>
+          <w:b w:val="0"/>
+          <w:sz w:val="24"/>
+          <w:szCs w:val="24"/>
+        </w:rPr>
+        <w:t>According</w:t>
+      </w:r>
+      <w:r>
+        <w:t xml:space="preserve"> </w:t>
+      </w:r>
+      <w:r>
+        <w:rPr>
+          <w:b w:val="0"/>
+          <w:sz w:val="24"/>
+          <w:szCs w:val="24"/>
+        </w:rPr>
+        <w:t>problems</w:t>
+      </w:r>
+      <w:r>
+        <w:rPr>
+          <w:b w:val="0"/>
+          <w:sz w:val="24"/>
+          <w:szCs w:val="24"/>
+        </w:rPr>
+        <w:t xml:space="preserve"> which we</w:t>
+      </w:r>
+      <w:r>
+        <w:rPr>
+          <w:b w:val="0"/>
+          <w:sz w:val="24"/>
+          <w:szCs w:val="24"/>
+        </w:rPr>
+        <w:t xml:space="preserve"> encountered in this project</w:t>
+      </w:r>
+      <w:r>
+        <w:rPr>
+          <w:b w:val="0"/>
+          <w:sz w:val="24"/>
+          <w:szCs w:val="24"/>
+        </w:rPr>
+        <w:t xml:space="preserve">, we lack of knowledge about gardening and sensors in agriculture. We choose this model to change requirements, functions easily when some wrong sensors’ indexes or not suitable with </w:t>
+      </w:r>
+      <w:r>
+        <w:rPr>
+          <w:b w:val="0"/>
+          <w:sz w:val="24"/>
+          <w:szCs w:val="24"/>
+        </w:rPr>
+        <w:t>kind of garden.</w:t>
+      </w:r>
+    </w:p>
+    <w:p>
+      <w:pPr>
+        <w:pStyle w:val="Style1"/>
+        <w:ind w:left="720"/>
+        <w:rPr>
+          <w:b w:val="0"/>
+          <w:sz w:val="24"/>
+          <w:szCs w:val="24"/>
+        </w:rPr>
+      </w:pPr>
+      <w:r>
+        <w:rPr>
+          <w:b w:val="0"/>
+          <w:i/>
+          <w:sz w:val="24"/>
+          <w:szCs w:val="24"/>
+        </w:rPr>
+        <w:t xml:space="preserve">Easy to update: </w:t>
+      </w:r>
+      <w:r>
+        <w:rPr>
+          <w:b w:val="0"/>
+          <w:sz w:val="24"/>
+          <w:szCs w:val="24"/>
+        </w:rPr>
+        <w:t>According with research and implementation, we can update easily document, scope, coding with supervisor’ agreement.</w:t>
+      </w:r>
+    </w:p>
+    <w:p>
+      <w:pPr>
+        <w:pStyle w:val="Style1"/>
+        <w:ind w:left="720"/>
+        <w:rPr>
+          <w:b w:val="0"/>
+          <w:sz w:val="24"/>
+          <w:szCs w:val="24"/>
+        </w:rPr>
+      </w:pPr>
+      <w:r>
+        <w:rPr>
+          <w:b w:val="0"/>
+          <w:i/>
+          <w:sz w:val="24"/>
+          <w:szCs w:val="24"/>
+        </w:rPr>
+        <w:t xml:space="preserve">Resources share: </w:t>
+      </w:r>
+      <w:r>
+        <w:rPr>
+          <w:b w:val="0"/>
+          <w:sz w:val="24"/>
+          <w:szCs w:val="24"/>
+        </w:rPr>
+        <w:t xml:space="preserve">There are many phases in this project and we just have four member. This model </w:t>
+      </w:r>
+      <w:r>
+        <w:rPr>
+          <w:b w:val="0"/>
+          <w:sz w:val="24"/>
+          <w:szCs w:val="24"/>
+        </w:rPr>
+        <w:t>permit us share resources easily, one person can work more than task.</w:t>
+      </w:r>
+    </w:p>
+    <w:p>
+      <w:pPr>
+        <w:pStyle w:val="Style1"/>
+        <w:ind w:left="720"/>
+        <w:rPr>
+          <w:b w:val="0"/>
+          <w:sz w:val="24"/>
+          <w:szCs w:val="24"/>
+        </w:rPr>
+      </w:pPr>
+      <w:r>
+        <w:rPr>
+          <w:b w:val="0"/>
+          <w:i/>
+          <w:sz w:val="24"/>
+          <w:szCs w:val="24"/>
+        </w:rPr>
+        <w:t xml:space="preserve">Soon bugs: </w:t>
+      </w:r>
+      <w:r>
+        <w:rPr>
+          <w:b w:val="0"/>
+          <w:sz w:val="24"/>
+          <w:szCs w:val="24"/>
+        </w:rPr>
+        <w:t>We work on this model to do more test case iterative, so we can detect bugs soon and fix it.</w:t>
+      </w:r>
+    </w:p>
+    <w:p>
+      <w:pPr>
+        <w:widowControl/>
+        <w:rPr>
+          <w:rFonts w:ascii="Times New Roman" w:eastAsiaTheme="minorHAnsi" w:hAnsi="Times New Roman" w:cs="Times New Roman"/>
+          <w:b/>
+          <w:bCs/>
+          <w:color w:val="000000" w:themeColor="text1"/>
+          <w:sz w:val="28"/>
+          <w:szCs w:val="28"/>
+        </w:rPr>
+      </w:pPr>
+      <w:r>
+        <w:br w:type="page"/>
+      </w:r>
+    </w:p>
+    <w:p>
+      <w:pPr>
+        <w:pStyle w:val="Style1"/>
+      </w:pPr>
+      <w:r>
+        <w:lastRenderedPageBreak/>
         <w:t>2.2 Roles and responsibilities</w:t>
       </w:r>
       <w:bookmarkEnd w:id="59"/>
@@ -5655,7 +5540,7 @@
               <w:autoSpaceDE w:val="0"/>
               <w:autoSpaceDN w:val="0"/>
               <w:adjustRightInd w:val="0"/>
-              <w:spacing w:before="120" w:after="120"/>
+              <w:spacing w:before="120"/>
               <w:jc w:val="center"/>
               <w:rPr>
                 <w:rFonts w:ascii="Times New Roman" w:hAnsi="Times New Roman" w:cs="Times New Roman"/>
@@ -5684,7 +5569,7 @@
               <w:autoSpaceDE w:val="0"/>
               <w:autoSpaceDN w:val="0"/>
               <w:adjustRightInd w:val="0"/>
-              <w:spacing w:before="120" w:after="120"/>
+              <w:spacing w:before="120"/>
               <w:rPr>
                 <w:rFonts w:ascii="Times New Roman" w:hAnsi="Times New Roman" w:cs="Times New Roman"/>
                 <w:color w:val="000000"/>
@@ -5754,7 +5639,7 @@
               <w:autoSpaceDE w:val="0"/>
               <w:autoSpaceDN w:val="0"/>
               <w:adjustRightInd w:val="0"/>
-              <w:spacing w:before="120" w:after="120"/>
+              <w:spacing w:before="120"/>
               <w:rPr>
                 <w:rFonts w:ascii="Times New Roman" w:hAnsi="Times New Roman" w:cs="Times New Roman"/>
                 <w:color w:val="000000"/>
@@ -5777,7 +5662,7 @@
               <w:autoSpaceDE w:val="0"/>
               <w:autoSpaceDN w:val="0"/>
               <w:adjustRightInd w:val="0"/>
-              <w:spacing w:before="120" w:after="120"/>
+              <w:spacing w:before="120"/>
               <w:rPr>
                 <w:rFonts w:ascii="Times New Roman" w:hAnsi="Times New Roman" w:cs="Times New Roman"/>
                 <w:color w:val="000000"/>
@@ -5811,7 +5696,7 @@
               <w:autoSpaceDE w:val="0"/>
               <w:autoSpaceDN w:val="0"/>
               <w:adjustRightInd w:val="0"/>
-              <w:spacing w:before="120" w:after="120"/>
+              <w:spacing w:before="120"/>
               <w:contextualSpacing/>
               <w:rPr>
                 <w:rFonts w:ascii="Times New Roman" w:hAnsi="Times New Roman" w:cs="Times New Roman"/>
@@ -5841,7 +5726,7 @@
               <w:autoSpaceDE w:val="0"/>
               <w:autoSpaceDN w:val="0"/>
               <w:adjustRightInd w:val="0"/>
-              <w:spacing w:before="120" w:after="120"/>
+              <w:spacing w:before="120"/>
               <w:contextualSpacing/>
               <w:rPr>
                 <w:rFonts w:ascii="Times New Roman" w:hAnsi="Times New Roman" w:cs="Times New Roman"/>
@@ -5871,7 +5756,7 @@
               <w:autoSpaceDE w:val="0"/>
               <w:autoSpaceDN w:val="0"/>
               <w:adjustRightInd w:val="0"/>
-              <w:spacing w:before="120" w:after="120"/>
+              <w:spacing w:before="120"/>
               <w:contextualSpacing/>
               <w:rPr>
                 <w:rFonts w:ascii="Times New Roman" w:hAnsi="Times New Roman" w:cs="Times New Roman"/>
@@ -5911,7 +5796,7 @@
               <w:autoSpaceDE w:val="0"/>
               <w:autoSpaceDN w:val="0"/>
               <w:adjustRightInd w:val="0"/>
-              <w:spacing w:before="120" w:after="120"/>
+              <w:spacing w:before="120"/>
               <w:jc w:val="center"/>
               <w:rPr>
                 <w:rFonts w:ascii="Times New Roman" w:hAnsi="Times New Roman" w:cs="Times New Roman"/>
@@ -5940,7 +5825,7 @@
               <w:autoSpaceDE w:val="0"/>
               <w:autoSpaceDN w:val="0"/>
               <w:adjustRightInd w:val="0"/>
-              <w:spacing w:before="120" w:after="120"/>
+              <w:spacing w:before="120"/>
               <w:rPr>
                 <w:rFonts w:ascii="Times New Roman" w:hAnsi="Times New Roman" w:cs="Times New Roman"/>
                 <w:color w:val="000000"/>
@@ -5999,7 +5884,7 @@
               <w:autoSpaceDE w:val="0"/>
               <w:autoSpaceDN w:val="0"/>
               <w:adjustRightInd w:val="0"/>
-              <w:spacing w:before="120" w:after="120"/>
+              <w:spacing w:before="120"/>
               <w:rPr>
                 <w:rFonts w:ascii="Times New Roman" w:hAnsi="Times New Roman" w:cs="Times New Roman"/>
                 <w:color w:val="000000"/>
@@ -6022,7 +5907,7 @@
               <w:autoSpaceDE w:val="0"/>
               <w:autoSpaceDN w:val="0"/>
               <w:adjustRightInd w:val="0"/>
-              <w:spacing w:before="120" w:after="120"/>
+              <w:spacing w:before="120"/>
               <w:rPr>
                 <w:rFonts w:ascii="Times New Roman" w:hAnsi="Times New Roman" w:cs="Times New Roman"/>
                 <w:color w:val="000000"/>
@@ -6045,7 +5930,7 @@
               <w:autoSpaceDE w:val="0"/>
               <w:autoSpaceDN w:val="0"/>
               <w:adjustRightInd w:val="0"/>
-              <w:spacing w:before="120" w:after="120"/>
+              <w:spacing w:before="120"/>
               <w:rPr>
                 <w:rFonts w:ascii="Times New Roman" w:hAnsi="Times New Roman" w:cs="Times New Roman"/>
                 <w:color w:val="000000"/>
@@ -6068,7 +5953,7 @@
               <w:autoSpaceDE w:val="0"/>
               <w:autoSpaceDN w:val="0"/>
               <w:adjustRightInd w:val="0"/>
-              <w:spacing w:before="120" w:after="120"/>
+              <w:spacing w:before="120"/>
               <w:rPr>
                 <w:rFonts w:ascii="Times New Roman" w:hAnsi="Times New Roman" w:cs="Times New Roman"/>
                 <w:color w:val="000000"/>
@@ -6102,7 +5987,7 @@
               <w:autoSpaceDE w:val="0"/>
               <w:autoSpaceDN w:val="0"/>
               <w:adjustRightInd w:val="0"/>
-              <w:spacing w:before="120" w:after="120"/>
+              <w:spacing w:before="120"/>
               <w:contextualSpacing/>
               <w:rPr>
                 <w:rFonts w:ascii="Times New Roman" w:hAnsi="Times New Roman" w:cs="Times New Roman"/>
@@ -6132,7 +6017,7 @@
               <w:autoSpaceDE w:val="0"/>
               <w:autoSpaceDN w:val="0"/>
               <w:adjustRightInd w:val="0"/>
-              <w:spacing w:before="120" w:after="120"/>
+              <w:spacing w:before="120"/>
               <w:contextualSpacing/>
               <w:rPr>
                 <w:rFonts w:ascii="Times New Roman" w:hAnsi="Times New Roman" w:cs="Times New Roman"/>
@@ -6162,7 +6047,7 @@
               <w:autoSpaceDE w:val="0"/>
               <w:autoSpaceDN w:val="0"/>
               <w:adjustRightInd w:val="0"/>
-              <w:spacing w:before="120" w:after="120"/>
+              <w:spacing w:before="120"/>
               <w:contextualSpacing/>
               <w:rPr>
                 <w:rFonts w:ascii="Times New Roman" w:hAnsi="Times New Roman" w:cs="Times New Roman"/>
@@ -6192,7 +6077,7 @@
               <w:autoSpaceDE w:val="0"/>
               <w:autoSpaceDN w:val="0"/>
               <w:adjustRightInd w:val="0"/>
-              <w:spacing w:before="120" w:after="120"/>
+              <w:spacing w:before="120"/>
               <w:contextualSpacing/>
               <w:rPr>
                 <w:rFonts w:ascii="Times New Roman" w:hAnsi="Times New Roman" w:cs="Times New Roman"/>
@@ -6222,7 +6107,7 @@
               <w:autoSpaceDE w:val="0"/>
               <w:autoSpaceDN w:val="0"/>
               <w:adjustRightInd w:val="0"/>
-              <w:spacing w:before="120" w:after="120"/>
+              <w:spacing w:before="120"/>
               <w:contextualSpacing/>
               <w:rPr>
                 <w:rFonts w:ascii="Times New Roman" w:hAnsi="Times New Roman" w:cs="Times New Roman"/>
@@ -6252,7 +6137,7 @@
               <w:autoSpaceDE w:val="0"/>
               <w:autoSpaceDN w:val="0"/>
               <w:adjustRightInd w:val="0"/>
-              <w:spacing w:before="120" w:after="120"/>
+              <w:spacing w:before="120"/>
               <w:contextualSpacing/>
               <w:rPr>
                 <w:rFonts w:ascii="Times New Roman" w:hAnsi="Times New Roman" w:cs="Times New Roman"/>
@@ -6282,7 +6167,7 @@
               <w:autoSpaceDE w:val="0"/>
               <w:autoSpaceDN w:val="0"/>
               <w:adjustRightInd w:val="0"/>
-              <w:spacing w:before="120" w:after="120"/>
+              <w:spacing w:before="120"/>
               <w:contextualSpacing/>
               <w:rPr>
                 <w:rFonts w:ascii="Times New Roman" w:hAnsi="Times New Roman" w:cs="Times New Roman"/>
@@ -6298,7 +6183,6 @@
                 <w:sz w:val="24"/>
                 <w:szCs w:val="24"/>
               </w:rPr>
-              <w:lastRenderedPageBreak/>
               <w:t>Design and implement hardware.</w:t>
             </w:r>
           </w:p>
@@ -6313,7 +6197,7 @@
               <w:autoSpaceDE w:val="0"/>
               <w:autoSpaceDN w:val="0"/>
               <w:adjustRightInd w:val="0"/>
-              <w:spacing w:before="120" w:after="120"/>
+              <w:spacing w:before="120"/>
               <w:contextualSpacing/>
               <w:rPr>
                 <w:rFonts w:ascii="Times New Roman" w:hAnsi="Times New Roman" w:cs="Times New Roman"/>
@@ -6343,7 +6227,7 @@
               <w:autoSpaceDE w:val="0"/>
               <w:autoSpaceDN w:val="0"/>
               <w:adjustRightInd w:val="0"/>
-              <w:spacing w:before="120" w:after="120"/>
+              <w:spacing w:before="120"/>
               <w:contextualSpacing/>
               <w:rPr>
                 <w:rFonts w:ascii="Times New Roman" w:hAnsi="Times New Roman" w:cs="Times New Roman"/>
@@ -6373,7 +6257,7 @@
               <w:autoSpaceDE w:val="0"/>
               <w:autoSpaceDN w:val="0"/>
               <w:adjustRightInd w:val="0"/>
-              <w:spacing w:before="120" w:after="120"/>
+              <w:spacing w:before="120"/>
               <w:contextualSpacing/>
               <w:rPr>
                 <w:rFonts w:ascii="Times New Roman" w:hAnsi="Times New Roman" w:cs="Times New Roman"/>
@@ -6413,7 +6297,7 @@
               <w:autoSpaceDE w:val="0"/>
               <w:autoSpaceDN w:val="0"/>
               <w:adjustRightInd w:val="0"/>
-              <w:spacing w:before="120" w:after="120"/>
+              <w:spacing w:before="120"/>
               <w:jc w:val="center"/>
               <w:rPr>
                 <w:rFonts w:ascii="Times New Roman" w:hAnsi="Times New Roman" w:cs="Times New Roman"/>
@@ -6429,7 +6313,6 @@
                 <w:sz w:val="24"/>
                 <w:szCs w:val="24"/>
               </w:rPr>
-              <w:lastRenderedPageBreak/>
               <w:t>3</w:t>
             </w:r>
           </w:p>
@@ -6443,7 +6326,7 @@
               <w:autoSpaceDE w:val="0"/>
               <w:autoSpaceDN w:val="0"/>
               <w:adjustRightInd w:val="0"/>
-              <w:spacing w:before="120" w:after="120"/>
+              <w:spacing w:before="120"/>
               <w:rPr>
                 <w:rFonts w:ascii="Times New Roman" w:hAnsi="Times New Roman" w:cs="Times New Roman"/>
                 <w:color w:val="000000"/>
@@ -6513,7 +6396,7 @@
               <w:autoSpaceDE w:val="0"/>
               <w:autoSpaceDN w:val="0"/>
               <w:adjustRightInd w:val="0"/>
-              <w:spacing w:before="120" w:after="120"/>
+              <w:spacing w:before="120"/>
               <w:rPr>
                 <w:rFonts w:ascii="Times New Roman" w:hAnsi="Times New Roman" w:cs="Times New Roman"/>
                 <w:color w:val="000000"/>
@@ -6536,7 +6419,7 @@
               <w:autoSpaceDE w:val="0"/>
               <w:autoSpaceDN w:val="0"/>
               <w:adjustRightInd w:val="0"/>
-              <w:spacing w:before="120" w:after="120"/>
+              <w:spacing w:before="120"/>
               <w:rPr>
                 <w:rFonts w:ascii="Times New Roman" w:hAnsi="Times New Roman" w:cs="Times New Roman"/>
                 <w:color w:val="000000"/>
@@ -6570,7 +6453,7 @@
               <w:autoSpaceDE w:val="0"/>
               <w:autoSpaceDN w:val="0"/>
               <w:adjustRightInd w:val="0"/>
-              <w:spacing w:before="120" w:after="120"/>
+              <w:spacing w:before="120"/>
               <w:contextualSpacing/>
               <w:rPr>
                 <w:rFonts w:ascii="Times New Roman" w:hAnsi="Times New Roman" w:cs="Times New Roman"/>
@@ -6600,7 +6483,7 @@
               <w:autoSpaceDE w:val="0"/>
               <w:autoSpaceDN w:val="0"/>
               <w:adjustRightInd w:val="0"/>
-              <w:spacing w:before="120" w:after="120"/>
+              <w:spacing w:before="120"/>
               <w:contextualSpacing/>
               <w:rPr>
                 <w:rFonts w:ascii="Times New Roman" w:hAnsi="Times New Roman" w:cs="Times New Roman"/>
@@ -6630,7 +6513,7 @@
               <w:autoSpaceDE w:val="0"/>
               <w:autoSpaceDN w:val="0"/>
               <w:adjustRightInd w:val="0"/>
-              <w:spacing w:before="120" w:after="120"/>
+              <w:spacing w:before="120"/>
               <w:contextualSpacing/>
               <w:rPr>
                 <w:rFonts w:ascii="Times New Roman" w:hAnsi="Times New Roman" w:cs="Times New Roman"/>
@@ -6660,7 +6543,7 @@
               <w:autoSpaceDE w:val="0"/>
               <w:autoSpaceDN w:val="0"/>
               <w:adjustRightInd w:val="0"/>
-              <w:spacing w:before="120" w:after="120"/>
+              <w:spacing w:before="120"/>
               <w:contextualSpacing/>
               <w:rPr>
                 <w:rFonts w:ascii="Times New Roman" w:hAnsi="Times New Roman" w:cs="Times New Roman"/>
@@ -6690,7 +6573,7 @@
               <w:autoSpaceDE w:val="0"/>
               <w:autoSpaceDN w:val="0"/>
               <w:adjustRightInd w:val="0"/>
-              <w:spacing w:before="120" w:after="120"/>
+              <w:spacing w:before="120"/>
               <w:contextualSpacing/>
               <w:rPr>
                 <w:rFonts w:ascii="Times New Roman" w:hAnsi="Times New Roman" w:cs="Times New Roman"/>
@@ -6721,7 +6604,7 @@
               <w:autoSpaceDE w:val="0"/>
               <w:autoSpaceDN w:val="0"/>
               <w:adjustRightInd w:val="0"/>
-              <w:spacing w:before="120" w:after="120"/>
+              <w:spacing w:before="120"/>
               <w:jc w:val="center"/>
               <w:rPr>
                 <w:rFonts w:ascii="Times New Roman" w:hAnsi="Times New Roman" w:cs="Times New Roman"/>
@@ -6750,7 +6633,7 @@
               <w:autoSpaceDE w:val="0"/>
               <w:autoSpaceDN w:val="0"/>
               <w:adjustRightInd w:val="0"/>
-              <w:spacing w:before="120" w:after="120"/>
+              <w:spacing w:before="120"/>
               <w:rPr>
                 <w:rFonts w:ascii="Times New Roman" w:hAnsi="Times New Roman" w:cs="Times New Roman"/>
                 <w:color w:val="000000"/>
@@ -6820,7 +6703,7 @@
               <w:autoSpaceDE w:val="0"/>
               <w:autoSpaceDN w:val="0"/>
               <w:adjustRightInd w:val="0"/>
-              <w:spacing w:before="120" w:after="120"/>
+              <w:spacing w:before="120"/>
               <w:rPr>
                 <w:rFonts w:ascii="Times New Roman" w:hAnsi="Times New Roman" w:cs="Times New Roman"/>
                 <w:color w:val="000000"/>
@@ -6843,7 +6726,7 @@
               <w:autoSpaceDE w:val="0"/>
               <w:autoSpaceDN w:val="0"/>
               <w:adjustRightInd w:val="0"/>
-              <w:spacing w:before="120" w:after="120"/>
+              <w:spacing w:before="120"/>
               <w:rPr>
                 <w:rFonts w:ascii="Times New Roman" w:hAnsi="Times New Roman" w:cs="Times New Roman"/>
                 <w:color w:val="000000"/>
@@ -6877,7 +6760,7 @@
               <w:autoSpaceDE w:val="0"/>
               <w:autoSpaceDN w:val="0"/>
               <w:adjustRightInd w:val="0"/>
-              <w:spacing w:before="120" w:after="120"/>
+              <w:spacing w:before="120"/>
               <w:contextualSpacing/>
               <w:rPr>
                 <w:rFonts w:ascii="Times New Roman" w:hAnsi="Times New Roman" w:cs="Times New Roman"/>
@@ -6907,7 +6790,7 @@
               <w:autoSpaceDE w:val="0"/>
               <w:autoSpaceDN w:val="0"/>
               <w:adjustRightInd w:val="0"/>
-              <w:spacing w:before="120" w:after="120"/>
+              <w:spacing w:before="120"/>
               <w:contextualSpacing/>
               <w:rPr>
                 <w:rFonts w:ascii="Times New Roman" w:hAnsi="Times New Roman" w:cs="Times New Roman"/>
@@ -6937,7 +6820,7 @@
               <w:autoSpaceDE w:val="0"/>
               <w:autoSpaceDN w:val="0"/>
               <w:adjustRightInd w:val="0"/>
-              <w:spacing w:before="120" w:after="120"/>
+              <w:spacing w:before="120"/>
               <w:contextualSpacing/>
               <w:rPr>
                 <w:rFonts w:ascii="Times New Roman" w:hAnsi="Times New Roman" w:cs="Times New Roman"/>
@@ -6968,7 +6851,7 @@
               <w:autoSpaceDE w:val="0"/>
               <w:autoSpaceDN w:val="0"/>
               <w:adjustRightInd w:val="0"/>
-              <w:spacing w:before="120" w:after="120"/>
+              <w:spacing w:before="120"/>
               <w:jc w:val="center"/>
               <w:rPr>
                 <w:rFonts w:ascii="Times New Roman" w:hAnsi="Times New Roman" w:cs="Times New Roman"/>
@@ -6997,7 +6880,7 @@
               <w:autoSpaceDE w:val="0"/>
               <w:autoSpaceDN w:val="0"/>
               <w:adjustRightInd w:val="0"/>
-              <w:spacing w:before="120" w:after="120"/>
+              <w:spacing w:before="120"/>
               <w:rPr>
                 <w:rFonts w:ascii="Times New Roman" w:hAnsi="Times New Roman" w:cs="Times New Roman"/>
                 <w:color w:val="000000"/>
@@ -7067,7 +6950,7 @@
               <w:autoSpaceDE w:val="0"/>
               <w:autoSpaceDN w:val="0"/>
               <w:adjustRightInd w:val="0"/>
-              <w:spacing w:before="120" w:after="120"/>
+              <w:spacing w:before="120"/>
               <w:rPr>
                 <w:rFonts w:ascii="Times New Roman" w:hAnsi="Times New Roman" w:cs="Times New Roman"/>
                 <w:color w:val="000000"/>
@@ -7090,7 +6973,7 @@
               <w:autoSpaceDE w:val="0"/>
               <w:autoSpaceDN w:val="0"/>
               <w:adjustRightInd w:val="0"/>
-              <w:spacing w:before="120" w:after="120"/>
+              <w:spacing w:before="120"/>
               <w:rPr>
                 <w:rFonts w:ascii="Times New Roman" w:hAnsi="Times New Roman" w:cs="Times New Roman"/>
                 <w:color w:val="000000"/>
@@ -7124,7 +7007,7 @@
               <w:autoSpaceDE w:val="0"/>
               <w:autoSpaceDN w:val="0"/>
               <w:adjustRightInd w:val="0"/>
-              <w:spacing w:before="120" w:after="120"/>
+              <w:spacing w:before="120"/>
               <w:contextualSpacing/>
               <w:rPr>
                 <w:rFonts w:ascii="Times New Roman" w:hAnsi="Times New Roman" w:cs="Times New Roman"/>
@@ -7154,7 +7037,7 @@
               <w:autoSpaceDE w:val="0"/>
               <w:autoSpaceDN w:val="0"/>
               <w:adjustRightInd w:val="0"/>
-              <w:spacing w:before="120" w:after="120"/>
+              <w:spacing w:before="120"/>
               <w:contextualSpacing/>
               <w:rPr>
                 <w:rFonts w:ascii="Times New Roman" w:hAnsi="Times New Roman" w:cs="Times New Roman"/>
@@ -7184,7 +7067,7 @@
               <w:autoSpaceDE w:val="0"/>
               <w:autoSpaceDN w:val="0"/>
               <w:adjustRightInd w:val="0"/>
-              <w:spacing w:before="120" w:after="120"/>
+              <w:spacing w:before="120"/>
               <w:contextualSpacing/>
               <w:rPr>
                 <w:rFonts w:ascii="Times New Roman" w:hAnsi="Times New Roman" w:cs="Times New Roman"/>
@@ -7209,6 +7092,9 @@
     <w:p>
       <w:pPr>
         <w:pStyle w:val="Table"/>
+        <w:rPr>
+          <w:color w:val="FFFFFF"/>
+        </w:rPr>
       </w:pPr>
       <w:bookmarkStart w:id="61" w:name="_Toc409474599"/>
       <w:bookmarkStart w:id="62" w:name="_Toc420593460"/>
@@ -7219,37 +7105,38 @@
         <w:t xml:space="preserve">Table 2: </w:t>
       </w:r>
       <w:r>
-        <w:t>Roles and responsibilities</w:t>
+        <w:t xml:space="preserve">Roles and </w:t>
+      </w:r>
+      <w:proofErr w:type="spellStart"/>
+      <w:r>
+        <w:t>responsibilities</w:t>
       </w:r>
       <w:bookmarkEnd w:id="61"/>
       <w:bookmarkEnd w:id="62"/>
+      <w:r>
+        <w:rPr>
+          <w:color w:val="FFFFFF"/>
+        </w:rPr>
+        <w:t>AT</w:t>
+      </w:r>
+      <w:proofErr w:type="spellEnd"/>
+      <w:r>
+        <w:rPr>
+          <w:color w:val="FFFFFF"/>
+        </w:rPr>
+        <w:t xml:space="preserve"> 1</w:t>
+      </w:r>
     </w:p>
     <w:p>
       <w:pPr>
-        <w:autoSpaceDE w:val="0"/>
-        <w:autoSpaceDN w:val="0"/>
-        <w:adjustRightInd w:val="0"/>
-        <w:spacing w:before="120" w:after="120"/>
-        <w:rPr>
-          <w:rFonts w:ascii="Times New Roman" w:hAnsi="Times New Roman" w:cs="Times New Roman"/>
-          <w:color w:val="FFFFFF"/>
-        </w:rPr>
-      </w:pPr>
-      <w:r>
-        <w:rPr>
-          <w:rFonts w:ascii="Times New Roman" w:hAnsi="Times New Roman" w:cs="Times New Roman"/>
-          <w:color w:val="FFFFFF"/>
-        </w:rPr>
-        <w:t>MAT 1</w:t>
-      </w:r>
-    </w:p>
-    <w:p>
-      <w:pPr>
         <w:pStyle w:val="Style1"/>
       </w:pPr>
       <w:bookmarkStart w:id="63" w:name="_Toc416292072"/>
       <w:bookmarkStart w:id="64" w:name="_Toc420592198"/>
-      <w:r>
+      <w:bookmarkStart w:id="65" w:name="_GoBack"/>
+      <w:bookmarkEnd w:id="65"/>
+      <w:r>
+        <w:lastRenderedPageBreak/>
         <w:t>2.3 Tools and Techniques</w:t>
       </w:r>
       <w:bookmarkEnd w:id="63"/>
@@ -7785,8 +7672,8 @@
           <w:szCs w:val="24"/>
         </w:rPr>
       </w:pPr>
-      <w:bookmarkStart w:id="65" w:name="_Toc416292073"/>
-      <w:bookmarkStart w:id="66" w:name="_Toc420592199"/>
+      <w:bookmarkStart w:id="66" w:name="_Toc416292073"/>
+      <w:bookmarkStart w:id="67" w:name="_Toc420592199"/>
       <w:r>
         <w:rPr>
           <w:rFonts w:ascii="Times New Roman" w:eastAsiaTheme="majorEastAsia" w:hAnsi="Times New Roman" w:cs="Times New Roman"/>
@@ -7837,20 +7724,20 @@
         <w:lastRenderedPageBreak/>
         <w:t>3. Project Management Plan</w:t>
       </w:r>
-      <w:bookmarkEnd w:id="65"/>
       <w:bookmarkEnd w:id="66"/>
+      <w:bookmarkEnd w:id="67"/>
     </w:p>
     <w:p>
       <w:pPr>
         <w:pStyle w:val="Style1"/>
       </w:pPr>
-      <w:bookmarkStart w:id="67" w:name="_Toc416292074"/>
-      <w:bookmarkStart w:id="68" w:name="_Toc420592200"/>
+      <w:bookmarkStart w:id="68" w:name="_Toc416292074"/>
+      <w:bookmarkStart w:id="69" w:name="_Toc420592200"/>
       <w:r>
         <w:t>3.1 Software development life cycle</w:t>
       </w:r>
-      <w:bookmarkEnd w:id="67"/>
       <w:bookmarkEnd w:id="68"/>
+      <w:bookmarkEnd w:id="69"/>
     </w:p>
     <w:tbl>
       <w:tblPr>
@@ -7876,8 +7763,8 @@
             <w:pPr>
               <w:pStyle w:val="Table"/>
             </w:pPr>
-            <w:bookmarkStart w:id="69" w:name="_Toc409474600"/>
-            <w:bookmarkStart w:id="70" w:name="_Toc420593461"/>
+            <w:bookmarkStart w:id="70" w:name="_Toc409474600"/>
+            <w:bookmarkStart w:id="71" w:name="_Toc420593461"/>
             <w:r>
               <w:t>Phase</w:t>
             </w:r>
@@ -7974,8 +7861,8 @@
             <w:pPr>
               <w:pStyle w:val="Table"/>
             </w:pPr>
-            <w:bookmarkStart w:id="71" w:name="OLE_LINK67"/>
-            <w:bookmarkStart w:id="72" w:name="OLE_LINK68"/>
+            <w:bookmarkStart w:id="72" w:name="OLE_LINK67"/>
+            <w:bookmarkStart w:id="73" w:name="OLE_LINK68"/>
             <w:r>
               <w:t>Increment 0:</w:t>
             </w:r>
@@ -7984,15 +7871,15 @@
             <w:pPr>
               <w:pStyle w:val="Table"/>
             </w:pPr>
-            <w:bookmarkStart w:id="73" w:name="OLE_LINK115"/>
-            <w:bookmarkStart w:id="74" w:name="OLE_LINK116"/>
-            <w:bookmarkEnd w:id="71"/>
+            <w:bookmarkStart w:id="74" w:name="OLE_LINK115"/>
+            <w:bookmarkStart w:id="75" w:name="OLE_LINK116"/>
             <w:bookmarkEnd w:id="72"/>
+            <w:bookmarkEnd w:id="73"/>
             <w:r>
               <w:t>Analysis  &amp; Research</w:t>
             </w:r>
-            <w:bookmarkEnd w:id="73"/>
             <w:bookmarkEnd w:id="74"/>
+            <w:bookmarkEnd w:id="75"/>
           </w:p>
         </w:tc>
         <w:tc>
@@ -8018,8 +7905,8 @@
               </w:rPr>
               <w:t xml:space="preserve">- </w:t>
             </w:r>
-            <w:bookmarkStart w:id="75" w:name="OLE_LINK33"/>
-            <w:bookmarkStart w:id="76" w:name="OLE_LINK34"/>
+            <w:bookmarkStart w:id="76" w:name="OLE_LINK33"/>
+            <w:bookmarkStart w:id="77" w:name="OLE_LINK34"/>
             <w:r>
               <w:rPr>
                 <w:rFonts w:ascii="Times New Roman" w:hAnsi="Times New Roman" w:cs="Times New Roman"/>
@@ -8029,8 +7916,8 @@
               </w:rPr>
               <w:t>Collect requirement</w:t>
             </w:r>
-            <w:bookmarkEnd w:id="75"/>
             <w:bookmarkEnd w:id="76"/>
+            <w:bookmarkEnd w:id="77"/>
           </w:p>
           <w:p>
             <w:pPr>
@@ -8051,8 +7938,8 @@
               </w:rPr>
               <w:t xml:space="preserve">- </w:t>
             </w:r>
-            <w:bookmarkStart w:id="77" w:name="OLE_LINK35"/>
-            <w:bookmarkStart w:id="78" w:name="OLE_LINK36"/>
+            <w:bookmarkStart w:id="78" w:name="OLE_LINK35"/>
+            <w:bookmarkStart w:id="79" w:name="OLE_LINK36"/>
             <w:r>
               <w:rPr>
                 <w:rFonts w:ascii="Times New Roman" w:hAnsi="Times New Roman" w:cs="Times New Roman"/>
@@ -8063,8 +7950,8 @@
               <w:t>Research the same system</w:t>
             </w:r>
           </w:p>
-          <w:bookmarkEnd w:id="77"/>
           <w:bookmarkEnd w:id="78"/>
+          <w:bookmarkEnd w:id="79"/>
           <w:p>
             <w:pPr>
               <w:spacing w:before="120" w:after="120"/>
@@ -8084,8 +7971,8 @@
               </w:rPr>
               <w:t xml:space="preserve">- </w:t>
             </w:r>
-            <w:bookmarkStart w:id="79" w:name="OLE_LINK37"/>
-            <w:bookmarkStart w:id="80" w:name="OLE_LINK38"/>
+            <w:bookmarkStart w:id="80" w:name="OLE_LINK37"/>
+            <w:bookmarkStart w:id="81" w:name="OLE_LINK38"/>
             <w:r>
               <w:rPr>
                 <w:rFonts w:ascii="Times New Roman" w:hAnsi="Times New Roman" w:cs="Times New Roman"/>
@@ -8115,8 +8002,8 @@
               <w:t>- Research hardware (sensor, MCU…)</w:t>
             </w:r>
           </w:p>
-          <w:bookmarkEnd w:id="79"/>
           <w:bookmarkEnd w:id="80"/>
+          <w:bookmarkEnd w:id="81"/>
           <w:p>
             <w:pPr>
               <w:spacing w:before="120" w:after="120"/>
@@ -8136,8 +8023,8 @@
               </w:rPr>
               <w:t xml:space="preserve">- </w:t>
             </w:r>
-            <w:bookmarkStart w:id="81" w:name="OLE_LINK39"/>
-            <w:bookmarkStart w:id="82" w:name="OLE_LINK40"/>
+            <w:bookmarkStart w:id="82" w:name="OLE_LINK39"/>
+            <w:bookmarkStart w:id="83" w:name="OLE_LINK40"/>
             <w:r>
               <w:rPr>
                 <w:rFonts w:ascii="Times New Roman" w:hAnsi="Times New Roman" w:cs="Times New Roman"/>
@@ -8156,8 +8043,8 @@
               </w:rPr>
               <w:t>larify requirement</w:t>
             </w:r>
-            <w:bookmarkEnd w:id="81"/>
             <w:bookmarkEnd w:id="82"/>
+            <w:bookmarkEnd w:id="83"/>
           </w:p>
           <w:p>
             <w:pPr>
@@ -8178,8 +8065,8 @@
               </w:rPr>
               <w:t xml:space="preserve">- </w:t>
             </w:r>
-            <w:bookmarkStart w:id="83" w:name="OLE_LINK41"/>
-            <w:bookmarkStart w:id="84" w:name="OLE_LINK42"/>
+            <w:bookmarkStart w:id="84" w:name="OLE_LINK41"/>
+            <w:bookmarkStart w:id="85" w:name="OLE_LINK42"/>
             <w:r>
               <w:rPr>
                 <w:rFonts w:ascii="Times New Roman" w:hAnsi="Times New Roman" w:cs="Times New Roman"/>
@@ -8189,8 +8076,8 @@
               </w:rPr>
               <w:t>Define test</w:t>
             </w:r>
-            <w:bookmarkEnd w:id="83"/>
             <w:bookmarkEnd w:id="84"/>
+            <w:bookmarkEnd w:id="85"/>
             <w:r>
               <w:rPr>
                 <w:rFonts w:ascii="Times New Roman" w:hAnsi="Times New Roman" w:cs="Times New Roman"/>
@@ -8208,13 +8095,13 @@
             <w:r>
               <w:t xml:space="preserve">- </w:t>
             </w:r>
-            <w:bookmarkStart w:id="85" w:name="OLE_LINK43"/>
-            <w:bookmarkStart w:id="86" w:name="OLE_LINK44"/>
+            <w:bookmarkStart w:id="86" w:name="OLE_LINK43"/>
+            <w:bookmarkStart w:id="87" w:name="OLE_LINK44"/>
             <w:r>
               <w:t>Create introduction report</w:t>
             </w:r>
-            <w:bookmarkEnd w:id="85"/>
             <w:bookmarkEnd w:id="86"/>
+            <w:bookmarkEnd w:id="87"/>
           </w:p>
         </w:tc>
         <w:tc>
@@ -8397,8 +8284,8 @@
                 <w:szCs w:val="24"/>
               </w:rPr>
             </w:pPr>
-            <w:bookmarkStart w:id="87" w:name="OLE_LINK49"/>
-            <w:bookmarkStart w:id="88" w:name="OLE_LINK50"/>
+            <w:bookmarkStart w:id="88" w:name="OLE_LINK49"/>
+            <w:bookmarkStart w:id="89" w:name="OLE_LINK50"/>
             <w:r>
               <w:rPr>
                 <w:rFonts w:ascii="Times New Roman" w:hAnsi="Times New Roman" w:cs="Times New Roman"/>
@@ -8617,8 +8504,8 @@
             <w:r>
               <w:t>- Design database</w:t>
             </w:r>
-            <w:bookmarkEnd w:id="87"/>
             <w:bookmarkEnd w:id="88"/>
+            <w:bookmarkEnd w:id="89"/>
           </w:p>
           <w:p>
             <w:pPr>
@@ -8935,8 +8822,8 @@
                 <w:szCs w:val="24"/>
               </w:rPr>
             </w:pPr>
-            <w:bookmarkStart w:id="89" w:name="OLE_LINK78"/>
-            <w:bookmarkStart w:id="90" w:name="OLE_LINK79"/>
+            <w:bookmarkStart w:id="90" w:name="OLE_LINK78"/>
+            <w:bookmarkStart w:id="91" w:name="OLE_LINK79"/>
             <w:r>
               <w:rPr>
                 <w:rFonts w:ascii="Times New Roman" w:hAnsi="Times New Roman" w:cs="Times New Roman"/>
@@ -9050,8 +8937,8 @@
               </w:rPr>
               <w:t xml:space="preserve"> Testing hardware transfer</w:t>
             </w:r>
-            <w:bookmarkEnd w:id="89"/>
             <w:bookmarkEnd w:id="90"/>
+            <w:bookmarkEnd w:id="91"/>
           </w:p>
           <w:p>
             <w:pPr>
@@ -9211,8 +9098,8 @@
                 <w:szCs w:val="24"/>
               </w:rPr>
             </w:pPr>
-            <w:bookmarkStart w:id="91" w:name="OLE_LINK83"/>
-            <w:bookmarkStart w:id="92" w:name="OLE_LINK84"/>
+            <w:bookmarkStart w:id="92" w:name="OLE_LINK83"/>
+            <w:bookmarkStart w:id="93" w:name="OLE_LINK84"/>
             <w:r>
               <w:rPr>
                 <w:rFonts w:ascii="Times New Roman" w:hAnsi="Times New Roman" w:cs="Times New Roman"/>
@@ -9229,8 +9116,8 @@
               </w:rPr>
               <w:t xml:space="preserve"> mans-day</w:t>
             </w:r>
-            <w:bookmarkEnd w:id="91"/>
             <w:bookmarkEnd w:id="92"/>
+            <w:bookmarkEnd w:id="93"/>
           </w:p>
         </w:tc>
         <w:tc>
@@ -9355,14 +9242,14 @@
             <w:pPr>
               <w:pStyle w:val="Table"/>
             </w:pPr>
-            <w:bookmarkStart w:id="93" w:name="OLE_LINK103"/>
-            <w:bookmarkStart w:id="94" w:name="OLE_LINK104"/>
+            <w:bookmarkStart w:id="94" w:name="OLE_LINK103"/>
+            <w:bookmarkStart w:id="95" w:name="OLE_LINK104"/>
             <w:r>
               <w:t>Increment 3</w:t>
             </w:r>
           </w:p>
-          <w:bookmarkEnd w:id="93"/>
           <w:bookmarkEnd w:id="94"/>
+          <w:bookmarkEnd w:id="95"/>
           <w:p>
             <w:pPr>
               <w:pStyle w:val="Table"/>
@@ -9808,10 +9695,7 @@
             </w:pPr>
             <w:r>
               <w:lastRenderedPageBreak/>
-              <w:t xml:space="preserve">Increment </w:t>
-            </w:r>
-            <w:r>
-              <w:t>4</w:t>
+              <w:t>Increment 4</w:t>
             </w:r>
           </w:p>
           <w:p>
@@ -9837,8 +9721,8 @@
                 <w:szCs w:val="24"/>
               </w:rPr>
             </w:pPr>
-            <w:bookmarkStart w:id="95" w:name="OLE_LINK117"/>
-            <w:bookmarkStart w:id="96" w:name="OLE_LINK118"/>
+            <w:bookmarkStart w:id="96" w:name="OLE_LINK117"/>
+            <w:bookmarkStart w:id="97" w:name="OLE_LINK118"/>
             <w:r>
               <w:rPr>
                 <w:rFonts w:ascii="Times New Roman" w:hAnsi="Times New Roman" w:cs="Times New Roman"/>
@@ -9892,8 +9776,8 @@
             <w:r>
               <w:t>- Implement modeling garden.</w:t>
             </w:r>
-            <w:bookmarkEnd w:id="95"/>
             <w:bookmarkEnd w:id="96"/>
+            <w:bookmarkEnd w:id="97"/>
           </w:p>
         </w:tc>
         <w:tc>
@@ -10000,10 +9884,7 @@
               <w:pStyle w:val="Table"/>
             </w:pPr>
             <w:r>
-              <w:t xml:space="preserve">- </w:t>
-            </w:r>
-            <w:r>
-              <w:t>Lack of experience</w:t>
+              <w:t>- Lack of experience</w:t>
             </w:r>
           </w:p>
           <w:p>
@@ -10011,13 +9892,7 @@
               <w:pStyle w:val="Table"/>
             </w:pPr>
             <w:r>
-              <w:t>-</w:t>
-            </w:r>
-            <w:r>
-              <w:t xml:space="preserve"> </w:t>
-            </w:r>
-            <w:r>
-              <w:t>Hard to grow plant</w:t>
+              <w:t>- Hard to grow plant</w:t>
             </w:r>
           </w:p>
           <w:p>
@@ -10025,13 +9900,7 @@
               <w:pStyle w:val="Table"/>
             </w:pPr>
             <w:r>
-              <w:t>-</w:t>
-            </w:r>
-            <w:r>
-              <w:t xml:space="preserve"> </w:t>
-            </w:r>
-            <w:r>
-              <w:t xml:space="preserve">Depend on weather  </w:t>
+              <w:t xml:space="preserve">- Depend on weather  </w:t>
             </w:r>
           </w:p>
         </w:tc>
@@ -10044,8 +9913,8 @@
       <w:r>
         <w:t>Table 3: Software Development Life Cycle Detail</w:t>
       </w:r>
-      <w:bookmarkEnd w:id="69"/>
       <w:bookmarkEnd w:id="70"/>
+      <w:bookmarkEnd w:id="71"/>
     </w:p>
     <w:p>
       <w:pPr>
@@ -10059,8 +9928,8 @@
           <w:szCs w:val="28"/>
         </w:rPr>
       </w:pPr>
-      <w:bookmarkStart w:id="97" w:name="_Toc416292075"/>
-      <w:bookmarkStart w:id="98" w:name="_Toc420592201"/>
+      <w:bookmarkStart w:id="98" w:name="_Toc416292075"/>
+      <w:bookmarkStart w:id="99" w:name="_Toc420592201"/>
       <w:r>
         <w:br w:type="page"/>
       </w:r>
@@ -10087,25 +9956,22 @@
       <w:r>
         <w:t>.2 Increment Detail</w:t>
       </w:r>
-      <w:bookmarkEnd w:id="97"/>
       <w:bookmarkEnd w:id="98"/>
+      <w:bookmarkEnd w:id="99"/>
     </w:p>
     <w:p>
       <w:pPr>
         <w:pStyle w:val="Style3"/>
       </w:pPr>
-      <w:bookmarkStart w:id="99" w:name="_Toc416292076"/>
-      <w:bookmarkStart w:id="100" w:name="_Toc420592202"/>
+      <w:bookmarkStart w:id="100" w:name="_Toc416292076"/>
+      <w:bookmarkStart w:id="101" w:name="_Toc420592202"/>
       <w:r>
         <w:t>3.2.1 Increment 0</w:t>
       </w:r>
-      <w:bookmarkEnd w:id="99"/>
       <w:bookmarkEnd w:id="100"/>
-      <w:r>
-        <w:t>: Analysis &amp;</w:t>
-      </w:r>
-      <w:r>
-        <w:t xml:space="preserve"> Research</w:t>
+      <w:bookmarkEnd w:id="101"/>
+      <w:r>
+        <w:t>: Analysis &amp; Research</w:t>
       </w:r>
     </w:p>
     <w:tbl>
@@ -10314,8 +10180,8 @@
                 <w:szCs w:val="24"/>
               </w:rPr>
             </w:pPr>
-            <w:bookmarkStart w:id="101" w:name="OLE_LINK45"/>
-            <w:bookmarkStart w:id="102" w:name="OLE_LINK46"/>
+            <w:bookmarkStart w:id="102" w:name="OLE_LINK45"/>
+            <w:bookmarkStart w:id="103" w:name="OLE_LINK46"/>
             <w:r>
               <w:rPr>
                 <w:rFonts w:ascii="Times New Roman" w:hAnsi="Times New Roman" w:cs="Times New Roman"/>
@@ -10326,8 +10192,8 @@
               </w:rPr>
               <w:t>Sangpt, Chinhph, Phaplv</w:t>
             </w:r>
-            <w:bookmarkEnd w:id="101"/>
             <w:bookmarkEnd w:id="102"/>
+            <w:bookmarkEnd w:id="103"/>
           </w:p>
         </w:tc>
       </w:tr>
@@ -10655,10 +10521,10 @@
                 <w:szCs w:val="24"/>
               </w:rPr>
             </w:pPr>
-            <w:bookmarkStart w:id="103" w:name="OLE_LINK47"/>
-            <w:bookmarkStart w:id="104" w:name="OLE_LINK48"/>
-            <w:bookmarkStart w:id="105" w:name="OLE_LINK51"/>
-            <w:bookmarkStart w:id="106" w:name="OLE_LINK52"/>
+            <w:bookmarkStart w:id="104" w:name="OLE_LINK47"/>
+            <w:bookmarkStart w:id="105" w:name="OLE_LINK48"/>
+            <w:bookmarkStart w:id="106" w:name="OLE_LINK51"/>
+            <w:bookmarkStart w:id="107" w:name="OLE_LINK52"/>
             <w:r>
               <w:rPr>
                 <w:rFonts w:ascii="Times New Roman" w:hAnsi="Times New Roman" w:cs="Times New Roman"/>
@@ -10669,8 +10535,8 @@
               </w:rPr>
               <w:t>Sangpt, Chinhph</w:t>
             </w:r>
-            <w:bookmarkEnd w:id="103"/>
             <w:bookmarkEnd w:id="104"/>
+            <w:bookmarkEnd w:id="105"/>
             <w:r>
               <w:rPr>
                 <w:rFonts w:ascii="Times New Roman" w:hAnsi="Times New Roman" w:cs="Times New Roman"/>
@@ -10681,8 +10547,8 @@
               </w:rPr>
               <w:t>, Phaplv</w:t>
             </w:r>
-            <w:bookmarkEnd w:id="105"/>
             <w:bookmarkEnd w:id="106"/>
+            <w:bookmarkEnd w:id="107"/>
           </w:p>
         </w:tc>
       </w:tr>
@@ -11033,13 +10899,13 @@
       <w:pPr>
         <w:pStyle w:val="Table"/>
       </w:pPr>
-      <w:bookmarkStart w:id="107" w:name="_Toc409474601"/>
-      <w:bookmarkStart w:id="108" w:name="_Toc420593462"/>
+      <w:bookmarkStart w:id="108" w:name="_Toc409474601"/>
+      <w:bookmarkStart w:id="109" w:name="_Toc420593462"/>
       <w:r>
         <w:t>Table 4: Increment 0 Detail</w:t>
       </w:r>
-      <w:bookmarkEnd w:id="107"/>
       <w:bookmarkEnd w:id="108"/>
+      <w:bookmarkEnd w:id="109"/>
     </w:p>
     <w:p>
       <w:pPr>
@@ -11051,8 +10917,8 @@
           <w:szCs w:val="24"/>
         </w:rPr>
       </w:pPr>
-      <w:bookmarkStart w:id="109" w:name="_Toc416292077"/>
-      <w:bookmarkStart w:id="110" w:name="_Toc420592203"/>
+      <w:bookmarkStart w:id="110" w:name="_Toc416292077"/>
+      <w:bookmarkStart w:id="111" w:name="_Toc420592203"/>
       <w:r>
         <w:br w:type="page"/>
       </w:r>
@@ -11065,8 +10931,8 @@
         <w:lastRenderedPageBreak/>
         <w:t>3.2.2 Increment 1</w:t>
       </w:r>
-      <w:bookmarkEnd w:id="109"/>
       <w:bookmarkEnd w:id="110"/>
+      <w:bookmarkEnd w:id="111"/>
     </w:p>
     <w:tbl>
       <w:tblPr>
@@ -11262,8 +11128,8 @@
                 <w:szCs w:val="24"/>
               </w:rPr>
             </w:pPr>
-            <w:bookmarkStart w:id="111" w:name="OLE_LINK53"/>
-            <w:bookmarkStart w:id="112" w:name="OLE_LINK54"/>
+            <w:bookmarkStart w:id="112" w:name="OLE_LINK53"/>
+            <w:bookmarkStart w:id="113" w:name="OLE_LINK54"/>
             <w:r>
               <w:rPr>
                 <w:rFonts w:ascii="Times New Roman" w:hAnsi="Times New Roman" w:cs="Times New Roman"/>
@@ -11274,8 +11140,8 @@
               </w:rPr>
               <w:t>Sangpt</w:t>
             </w:r>
-            <w:bookmarkEnd w:id="111"/>
             <w:bookmarkEnd w:id="112"/>
+            <w:bookmarkEnd w:id="113"/>
           </w:p>
         </w:tc>
       </w:tr>
@@ -11378,17 +11244,7 @@
                 <w:sz w:val="24"/>
                 <w:szCs w:val="24"/>
               </w:rPr>
-              <w:t>Sangpt, Chinhph, Phaplv</w:t>
-            </w:r>
-            <w:r>
-              <w:rPr>
-                <w:rFonts w:ascii="Times New Roman" w:hAnsi="Times New Roman" w:cs="Times New Roman"/>
-                <w:bCs/>
-                <w:color w:val="000000"/>
-                <w:sz w:val="24"/>
-                <w:szCs w:val="24"/>
-              </w:rPr>
-              <w:t>, Nghihh</w:t>
+              <w:t>Sangpt, Chinhph, Phaplv, Nghihh</w:t>
             </w:r>
           </w:p>
         </w:tc>
@@ -12316,13 +12172,13 @@
           <w:sz w:val="28"/>
         </w:rPr>
       </w:pPr>
-      <w:bookmarkStart w:id="113" w:name="_Toc409474602"/>
-      <w:bookmarkStart w:id="114" w:name="_Toc420593463"/>
+      <w:bookmarkStart w:id="114" w:name="_Toc409474602"/>
+      <w:bookmarkStart w:id="115" w:name="_Toc420593463"/>
       <w:r>
         <w:t>Table 5: Increment 1 Detail</w:t>
       </w:r>
-      <w:bookmarkEnd w:id="113"/>
       <w:bookmarkEnd w:id="114"/>
+      <w:bookmarkEnd w:id="115"/>
     </w:p>
     <w:p>
       <w:pPr>
@@ -12334,8 +12190,8 @@
           <w:szCs w:val="24"/>
         </w:rPr>
       </w:pPr>
-      <w:bookmarkStart w:id="115" w:name="_Toc416292078"/>
-      <w:bookmarkStart w:id="116" w:name="_Toc420592204"/>
+      <w:bookmarkStart w:id="116" w:name="_Toc416292078"/>
+      <w:bookmarkStart w:id="117" w:name="_Toc420592204"/>
       <w:r>
         <w:br w:type="page"/>
       </w:r>
@@ -12348,8 +12204,8 @@
         <w:lastRenderedPageBreak/>
         <w:t>3.2.3 Increment 2</w:t>
       </w:r>
-      <w:bookmarkEnd w:id="115"/>
       <w:bookmarkEnd w:id="116"/>
+      <w:bookmarkEnd w:id="117"/>
     </w:p>
     <w:tbl>
       <w:tblPr>
@@ -13130,13 +12986,13 @@
           <w:sz w:val="28"/>
         </w:rPr>
       </w:pPr>
-      <w:bookmarkStart w:id="117" w:name="_Toc409474603"/>
-      <w:bookmarkStart w:id="118" w:name="_Toc420593464"/>
+      <w:bookmarkStart w:id="118" w:name="_Toc409474603"/>
+      <w:bookmarkStart w:id="119" w:name="_Toc420593464"/>
       <w:r>
         <w:t>Table 6: Increment 2 Detail</w:t>
       </w:r>
-      <w:bookmarkEnd w:id="117"/>
       <w:bookmarkEnd w:id="118"/>
+      <w:bookmarkEnd w:id="119"/>
     </w:p>
     <w:p>
       <w:pPr>
@@ -13148,8 +13004,8 @@
           <w:szCs w:val="24"/>
         </w:rPr>
       </w:pPr>
-      <w:bookmarkStart w:id="119" w:name="_Toc416292079"/>
-      <w:bookmarkStart w:id="120" w:name="_Toc420592205"/>
+      <w:bookmarkStart w:id="120" w:name="_Toc416292079"/>
+      <w:bookmarkStart w:id="121" w:name="_Toc420592205"/>
       <w:r>
         <w:br w:type="page"/>
       </w:r>
@@ -13162,8 +13018,8 @@
         <w:lastRenderedPageBreak/>
         <w:t>3.2.4 Increment 3</w:t>
       </w:r>
-      <w:bookmarkEnd w:id="119"/>
       <w:bookmarkEnd w:id="120"/>
+      <w:bookmarkEnd w:id="121"/>
     </w:p>
     <w:tbl>
       <w:tblPr>
@@ -13920,10 +13776,10 @@
                 <w:szCs w:val="24"/>
               </w:rPr>
             </w:pPr>
-            <w:bookmarkStart w:id="121" w:name="OLE_LINK121"/>
-            <w:bookmarkStart w:id="122" w:name="OLE_LINK122"/>
-            <w:bookmarkStart w:id="123" w:name="OLE_LINK123"/>
-            <w:bookmarkStart w:id="124" w:name="OLE_LINK124"/>
+            <w:bookmarkStart w:id="122" w:name="OLE_LINK121"/>
+            <w:bookmarkStart w:id="123" w:name="OLE_LINK122"/>
+            <w:bookmarkStart w:id="124" w:name="OLE_LINK123"/>
+            <w:bookmarkStart w:id="125" w:name="OLE_LINK124"/>
             <w:r>
               <w:rPr>
                 <w:rFonts w:ascii="Times New Roman" w:hAnsi="Times New Roman" w:cs="Times New Roman"/>
@@ -13934,10 +13790,10 @@
               </w:rPr>
               <w:t>Sangpt, Phaplv, Chinhph, Nghihh</w:t>
             </w:r>
-            <w:bookmarkEnd w:id="121"/>
             <w:bookmarkEnd w:id="122"/>
             <w:bookmarkEnd w:id="123"/>
             <w:bookmarkEnd w:id="124"/>
+            <w:bookmarkEnd w:id="125"/>
           </w:p>
         </w:tc>
       </w:tr>
@@ -14434,8 +14290,8 @@
                 <w:szCs w:val="24"/>
               </w:rPr>
             </w:pPr>
-            <w:bookmarkStart w:id="125" w:name="OLE_LINK125"/>
-            <w:bookmarkStart w:id="126" w:name="OLE_LINK126"/>
+            <w:bookmarkStart w:id="126" w:name="OLE_LINK125"/>
+            <w:bookmarkStart w:id="127" w:name="OLE_LINK126"/>
             <w:r>
               <w:rPr>
                 <w:rFonts w:ascii="Times New Roman" w:hAnsi="Times New Roman" w:cs="Times New Roman"/>
@@ -14446,8 +14302,8 @@
               </w:rPr>
               <w:t>Sangpt, Phaplv, Chinhph, Nghihh</w:t>
             </w:r>
-            <w:bookmarkEnd w:id="125"/>
             <w:bookmarkEnd w:id="126"/>
+            <w:bookmarkEnd w:id="127"/>
           </w:p>
         </w:tc>
       </w:tr>
@@ -14456,25 +14312,25 @@
       <w:pPr>
         <w:pStyle w:val="Table"/>
       </w:pPr>
-      <w:bookmarkStart w:id="127" w:name="_Toc409474604"/>
-      <w:bookmarkStart w:id="128" w:name="_Toc420593465"/>
+      <w:bookmarkStart w:id="128" w:name="_Toc409474604"/>
+      <w:bookmarkStart w:id="129" w:name="_Toc420593465"/>
       <w:r>
         <w:t>Table 7: Increment 3 Detail</w:t>
       </w:r>
-      <w:bookmarkEnd w:id="127"/>
       <w:bookmarkEnd w:id="128"/>
+      <w:bookmarkEnd w:id="129"/>
     </w:p>
     <w:p>
       <w:pPr>
         <w:pStyle w:val="Style3"/>
       </w:pPr>
-      <w:bookmarkStart w:id="129" w:name="_Toc416292080"/>
-      <w:bookmarkStart w:id="130" w:name="_Toc420592206"/>
+      <w:bookmarkStart w:id="130" w:name="_Toc416292080"/>
+      <w:bookmarkStart w:id="131" w:name="_Toc420592206"/>
       <w:r>
         <w:t>3.2.5 Increment 4</w:t>
       </w:r>
-      <w:bookmarkEnd w:id="129"/>
       <w:bookmarkEnd w:id="130"/>
+      <w:bookmarkEnd w:id="131"/>
     </w:p>
     <w:tbl>
       <w:tblPr>
@@ -14757,8 +14613,6 @@
               </w:rPr>
               <w:t>Chinhph, Nghihh</w:t>
             </w:r>
-            <w:bookmarkStart w:id="131" w:name="_GoBack"/>
-            <w:bookmarkEnd w:id="131"/>
           </w:p>
         </w:tc>
       </w:tr>

</xml_diff>